<commit_message>
add things on report
</commit_message>
<xml_diff>
--- a/data/TP1.docx
+++ b/data/TP1.docx
@@ -123,7 +123,58 @@
           <w:ilvl w:val="0"/>
           <w:numId w:val="2"/>
         </w:numPr>
-      </w:pPr>
+        <w:rPr>
+          <w:lang w:val="en-GB"/>
+        </w:rPr>
+      </w:pPr>
+      <w:r>
+        <w:rPr>
+          <w:lang w:val="en-GB"/>
+        </w:rPr>
+        <w:t>The buffer is empty at the end</w:t>
+      </w:r>
+      <w:r>
+        <w:rPr>
+          <w:lang w:val="en-GB"/>
+        </w:rPr>
+        <w:t>.</w:t>
+      </w:r>
+    </w:p>
+    <w:p>
+      <w:pPr>
+        <w:pStyle w:val="Paragraphedeliste"/>
+        <w:numPr>
+          <w:ilvl w:val="0"/>
+          <w:numId w:val="2"/>
+        </w:numPr>
+        <w:rPr>
+          <w:lang w:val="en-GB"/>
+        </w:rPr>
+      </w:pPr>
+      <w:r>
+        <w:rPr>
+          <w:lang w:val="en-GB"/>
+        </w:rPr>
+        <w:t>When we leave the synchronisation, commands are only pushed and not pulled</w:t>
+      </w:r>
+      <w:r>
+        <w:rPr>
+          <w:lang w:val="en-GB"/>
+        </w:rPr>
+        <w:t xml:space="preserve"> and the PushThread never end</w:t>
+      </w:r>
+      <w:r>
+        <w:rPr>
+          <w:lang w:val="en-GB"/>
+        </w:rPr>
+        <w:t>s</w:t>
+      </w:r>
+      <w:r>
+        <w:rPr>
+          <w:lang w:val="en-GB"/>
+        </w:rPr>
+        <w:t>.</w:t>
+      </w:r>
     </w:p>
     <w:sectPr>
       <w:pgSz w:w="11906" w:h="16838"/>

</xml_diff>

<commit_message>
reformat code + deadlock, livelock
</commit_message>
<xml_diff>
--- a/data/TP1.docx
+++ b/data/TP1.docx
@@ -32,14 +32,21 @@
     </w:p>
     <w:p>
       <w:pPr>
-        <w:rPr>
-          <w:lang w:val="en-GB"/>
-        </w:rPr>
-      </w:pPr>
+        <w:pStyle w:val="Titre1"/>
+        <w:rPr>
+          <w:lang w:val="en-GB"/>
+        </w:rPr>
+      </w:pPr>
+      <w:r>
+        <w:rPr>
+          <w:lang w:val="en-GB"/>
+        </w:rPr>
+        <w:t>Concurrency</w:t>
+      </w:r>
     </w:p>
     <w:p>
       <w:pPr>
-        <w:pStyle w:val="Titre1"/>
+        <w:pStyle w:val="Titre2"/>
         <w:rPr>
           <w:lang w:val="en-GB"/>
         </w:rPr>
@@ -50,13 +57,6 @@
         </w:rPr>
         <w:t>Exo 1: Basic Multi-Threads</w:t>
       </w:r>
-    </w:p>
-    <w:p>
-      <w:pPr>
-        <w:rPr>
-          <w:lang w:val="en-GB"/>
-        </w:rPr>
-      </w:pPr>
     </w:p>
     <w:p>
       <w:pPr>
@@ -102,20 +102,12 @@
     </w:p>
     <w:p>
       <w:pPr>
-        <w:rPr>
-          <w:lang w:val="en-GB"/>
-        </w:rPr>
-      </w:pPr>
+        <w:pStyle w:val="Titre2"/>
+      </w:pPr>
+      <w:r>
+        <w:t>Exo 2 : Command Buffer</w:t>
+      </w:r>
     </w:p>
-    <w:p>
-      <w:pPr>
-        <w:pStyle w:val="Titre1"/>
-      </w:pPr>
-      <w:r>
-        <w:t>Exo 2 : Command Buffer</w:t>
-      </w:r>
-    </w:p>
-    <w:p/>
     <w:p>
       <w:pPr>
         <w:pStyle w:val="Paragraphedeliste"/>
@@ -153,6 +145,163 @@
         </w:rPr>
         <w:t>When we leave the synchronisation, commands are only pushed and not pulled and the PushThread never ends.</w:t>
       </w:r>
+    </w:p>
+    <w:p>
+      <w:pPr>
+        <w:pStyle w:val="Titre1"/>
+        <w:rPr>
+          <w:lang w:val="en-GB"/>
+        </w:rPr>
+      </w:pPr>
+      <w:r>
+        <w:rPr>
+          <w:lang w:val="en-GB"/>
+        </w:rPr>
+        <w:t>Deadlocks, Livelocks &amp; Starvation</w:t>
+      </w:r>
+    </w:p>
+    <w:p>
+      <w:pPr>
+        <w:pStyle w:val="Titre2"/>
+        <w:rPr>
+          <w:lang w:val="en-GB"/>
+        </w:rPr>
+      </w:pPr>
+      <w:r>
+        <w:rPr>
+          <w:lang w:val="en-GB"/>
+        </w:rPr>
+        <w:t>Deadlocks:</w:t>
+      </w:r>
+    </w:p>
+    <w:p>
+      <w:pPr>
+        <w:pStyle w:val="Paragraphedeliste"/>
+        <w:numPr>
+          <w:ilvl w:val="0"/>
+          <w:numId w:val="5"/>
+        </w:numPr>
+        <w:rPr>
+          <w:lang w:val="en-GB"/>
+        </w:rPr>
+      </w:pPr>
+      <w:r>
+        <w:rPr>
+          <w:lang w:val="en-GB"/>
+        </w:rPr>
+        <w:t>A deadlock happens because all the instances of a DeadlockExample shared the same</w:t>
+      </w:r>
+      <w:r>
+        <w:rPr>
+          <w:lang w:val="en-GB"/>
+        </w:rPr>
+        <w:t xml:space="preserve"> </w:t>
+      </w:r>
+      <w:r>
+        <w:rPr>
+          <w:lang w:val="en-GB"/>
+        </w:rPr>
+        <w:t xml:space="preserve">lock1 &amp; lock2 </w:t>
+      </w:r>
+      <w:r>
+        <w:rPr>
+          <w:lang w:val="en-GB"/>
+        </w:rPr>
+        <w:t xml:space="preserve">class </w:t>
+      </w:r>
+      <w:r>
+        <w:rPr>
+          <w:lang w:val="en-GB"/>
+        </w:rPr>
+        <w:t>variables.</w:t>
+      </w:r>
+    </w:p>
+    <w:p>
+      <w:pPr>
+        <w:pStyle w:val="Paragraphedeliste"/>
+        <w:numPr>
+          <w:ilvl w:val="0"/>
+          <w:numId w:val="5"/>
+        </w:numPr>
+        <w:rPr>
+          <w:lang w:val="en-GB"/>
+        </w:rPr>
+      </w:pPr>
+      <w:r>
+        <w:rPr>
+          <w:lang w:val="en-GB"/>
+        </w:rPr>
+        <w:t>If they are no longer class variables, they are recreated on every call of DeadlockExample then they aren’t the same variables.</w:t>
+      </w:r>
+    </w:p>
+    <w:p>
+      <w:pPr>
+        <w:pStyle w:val="Titre2"/>
+        <w:rPr>
+          <w:lang w:val="en-GB"/>
+        </w:rPr>
+      </w:pPr>
+      <w:r>
+        <w:rPr>
+          <w:lang w:val="en-GB"/>
+        </w:rPr>
+        <w:t>Livelocks:</w:t>
+      </w:r>
+    </w:p>
+    <w:p>
+      <w:pPr>
+        <w:pStyle w:val="Paragraphedeliste"/>
+        <w:numPr>
+          <w:ilvl w:val="0"/>
+          <w:numId w:val="6"/>
+        </w:numPr>
+        <w:rPr>
+          <w:lang w:val="en-GB"/>
+        </w:rPr>
+      </w:pPr>
+      <w:r>
+        <w:rPr>
+          <w:lang w:val="en-GB"/>
+        </w:rPr>
+        <w:t xml:space="preserve">A livelock happens because operation1() and operation2() try to acquire the same </w:t>
+      </w:r>
+      <w:r>
+        <w:rPr>
+          <w:lang w:val="en-GB"/>
+        </w:rPr>
+        <w:t>resources</w:t>
+      </w:r>
+      <w:r>
+        <w:rPr>
+          <w:lang w:val="en-GB"/>
+        </w:rPr>
+        <w:t xml:space="preserve"> and by that the inter-lock themselves.</w:t>
+      </w:r>
+    </w:p>
+    <w:p>
+      <w:pPr>
+        <w:pStyle w:val="Paragraphedeliste"/>
+        <w:numPr>
+          <w:ilvl w:val="0"/>
+          <w:numId w:val="6"/>
+        </w:numPr>
+        <w:rPr>
+          <w:lang w:val="en-GB"/>
+        </w:rPr>
+      </w:pPr>
+      <w:r>
+        <w:rPr>
+          <w:lang w:val="en-GB"/>
+        </w:rPr>
+        <w:t>A higher sleep time implies a longer livelock time.</w:t>
+      </w:r>
+    </w:p>
+    <w:p>
+      <w:pPr>
+        <w:rPr>
+          <w:lang w:val="en-GB"/>
+        </w:rPr>
+      </w:pPr>
     </w:p>
     <w:sectPr>
       <w:pgSz w:w="11906" w:h="16838"/>
@@ -167,6 +316,232 @@
 <file path=word/numbering.xml><?xml version="1.0" encoding="utf-8"?>
 <w:numbering xmlns:wpc="http://schemas.microsoft.com/office/word/2010/wordprocessingCanvas" xmlns:cx="http://schemas.microsoft.com/office/drawing/2014/chartex" xmlns:cx1="http://schemas.microsoft.com/office/drawing/2015/9/8/chartex" xmlns:cx2="http://schemas.microsoft.com/office/drawing/2015/10/21/chartex" xmlns:cx3="http://schemas.microsoft.com/office/drawing/2016/5/9/chartex" xmlns:cx4="http://schemas.microsoft.com/office/drawing/2016/5/10/chartex" xmlns:cx5="http://schemas.microsoft.com/office/drawing/2016/5/11/chartex" xmlns:cx6="http://schemas.microsoft.com/office/drawing/2016/5/12/chartex" xmlns:cx7="http://schemas.microsoft.com/office/drawing/2016/5/13/chartex" xmlns:cx8="http://schemas.microsoft.com/office/drawing/2016/5/14/chartex" xmlns:mc="http://schemas.openxmlformats.org/markup-compatibility/2006" xmlns:aink="http://schemas.microsoft.com/office/drawing/2016/ink" xmlns:am3d="http://schemas.microsoft.com/office/drawing/2017/model3d" xmlns:o="urn:schemas-microsoft-com:office:office" xmlns:oel="http://schemas.microsoft.com/office/2019/extlst" xmlns:r="http://schemas.openxmlformats.org/officeDocument/2006/relationships" xmlns:m="http://schemas.openxmlformats.org/officeDocument/2006/math" xmlns:v="urn:schemas-microsoft-com:vml" xmlns:wp14="http://schemas.microsoft.com/office/word/2010/wordprocessingDrawing" xmlns:wp="http://schemas.openxmlformats.org/drawingml/2006/wordprocessingDrawing" xmlns:w10="urn:schemas-microsoft-com:office:word" xmlns:w="http://schemas.openxmlformats.org/wordprocessingml/2006/main" xmlns:w14="http://schemas.microsoft.com/office/word/2010/wordml" xmlns:w15="http://schemas.microsoft.com/office/word/2012/wordml" xmlns:w16cex="http://schemas.microsoft.com/office/word/2018/wordml/cex" xmlns:w16cid="http://schemas.microsoft.com/office/word/2016/wordml/cid" xmlns:w16="http://schemas.microsoft.com/office/word/2018/wordml" xmlns:w16sdtdh="http://schemas.microsoft.com/office/word/2020/wordml/sdtdatahash" xmlns:w16se="http://schemas.microsoft.com/office/word/2015/wordml/symex" xmlns:wpg="http://schemas.microsoft.com/office/word/2010/wordprocessingGroup" xmlns:wpi="http://schemas.microsoft.com/office/word/2010/wordprocessingInk" xmlns:wne="http://schemas.microsoft.com/office/word/2006/wordml" xmlns:wps="http://schemas.microsoft.com/office/word/2010/wordprocessingShape" mc:Ignorable="w14 w15 w16se w16cid w16 w16cex w16sdtdh wp14">
   <w:abstractNum w:abstractNumId="0" w15:restartNumberingAfterBreak="0">
+    <w:nsid w:val="100072B0"/>
+    <w:multiLevelType w:val="hybridMultilevel"/>
+    <w:tmpl w:val="5A141196"/>
+    <w:lvl w:ilvl="0" w:tplc="040C0001">
+      <w:start w:val="1"/>
+      <w:numFmt w:val="bullet"/>
+      <w:lvlText w:val=""/>
+      <w:lvlJc w:val="left"/>
+      <w:pPr>
+        <w:ind w:left="720" w:hanging="360"/>
+      </w:pPr>
+      <w:rPr>
+        <w:rFonts w:ascii="Symbol" w:hAnsi="Symbol" w:hint="default"/>
+      </w:rPr>
+    </w:lvl>
+    <w:lvl w:ilvl="1" w:tplc="040C0003" w:tentative="1">
+      <w:start w:val="1"/>
+      <w:numFmt w:val="bullet"/>
+      <w:lvlText w:val="o"/>
+      <w:lvlJc w:val="left"/>
+      <w:pPr>
+        <w:ind w:left="1440" w:hanging="360"/>
+      </w:pPr>
+      <w:rPr>
+        <w:rFonts w:ascii="Courier New" w:hAnsi="Courier New" w:cs="Courier New" w:hint="default"/>
+      </w:rPr>
+    </w:lvl>
+    <w:lvl w:ilvl="2" w:tplc="040C0005" w:tentative="1">
+      <w:start w:val="1"/>
+      <w:numFmt w:val="bullet"/>
+      <w:lvlText w:val=""/>
+      <w:lvlJc w:val="left"/>
+      <w:pPr>
+        <w:ind w:left="2160" w:hanging="360"/>
+      </w:pPr>
+      <w:rPr>
+        <w:rFonts w:ascii="Wingdings" w:hAnsi="Wingdings" w:hint="default"/>
+      </w:rPr>
+    </w:lvl>
+    <w:lvl w:ilvl="3" w:tplc="040C0001" w:tentative="1">
+      <w:start w:val="1"/>
+      <w:numFmt w:val="bullet"/>
+      <w:lvlText w:val=""/>
+      <w:lvlJc w:val="left"/>
+      <w:pPr>
+        <w:ind w:left="2880" w:hanging="360"/>
+      </w:pPr>
+      <w:rPr>
+        <w:rFonts w:ascii="Symbol" w:hAnsi="Symbol" w:hint="default"/>
+      </w:rPr>
+    </w:lvl>
+    <w:lvl w:ilvl="4" w:tplc="040C0003" w:tentative="1">
+      <w:start w:val="1"/>
+      <w:numFmt w:val="bullet"/>
+      <w:lvlText w:val="o"/>
+      <w:lvlJc w:val="left"/>
+      <w:pPr>
+        <w:ind w:left="3600" w:hanging="360"/>
+      </w:pPr>
+      <w:rPr>
+        <w:rFonts w:ascii="Courier New" w:hAnsi="Courier New" w:cs="Courier New" w:hint="default"/>
+      </w:rPr>
+    </w:lvl>
+    <w:lvl w:ilvl="5" w:tplc="040C0005" w:tentative="1">
+      <w:start w:val="1"/>
+      <w:numFmt w:val="bullet"/>
+      <w:lvlText w:val=""/>
+      <w:lvlJc w:val="left"/>
+      <w:pPr>
+        <w:ind w:left="4320" w:hanging="360"/>
+      </w:pPr>
+      <w:rPr>
+        <w:rFonts w:ascii="Wingdings" w:hAnsi="Wingdings" w:hint="default"/>
+      </w:rPr>
+    </w:lvl>
+    <w:lvl w:ilvl="6" w:tplc="040C0001" w:tentative="1">
+      <w:start w:val="1"/>
+      <w:numFmt w:val="bullet"/>
+      <w:lvlText w:val=""/>
+      <w:lvlJc w:val="left"/>
+      <w:pPr>
+        <w:ind w:left="5040" w:hanging="360"/>
+      </w:pPr>
+      <w:rPr>
+        <w:rFonts w:ascii="Symbol" w:hAnsi="Symbol" w:hint="default"/>
+      </w:rPr>
+    </w:lvl>
+    <w:lvl w:ilvl="7" w:tplc="040C0003" w:tentative="1">
+      <w:start w:val="1"/>
+      <w:numFmt w:val="bullet"/>
+      <w:lvlText w:val="o"/>
+      <w:lvlJc w:val="left"/>
+      <w:pPr>
+        <w:ind w:left="5760" w:hanging="360"/>
+      </w:pPr>
+      <w:rPr>
+        <w:rFonts w:ascii="Courier New" w:hAnsi="Courier New" w:cs="Courier New" w:hint="default"/>
+      </w:rPr>
+    </w:lvl>
+    <w:lvl w:ilvl="8" w:tplc="040C0005" w:tentative="1">
+      <w:start w:val="1"/>
+      <w:numFmt w:val="bullet"/>
+      <w:lvlText w:val=""/>
+      <w:lvlJc w:val="left"/>
+      <w:pPr>
+        <w:ind w:left="6480" w:hanging="360"/>
+      </w:pPr>
+      <w:rPr>
+        <w:rFonts w:ascii="Wingdings" w:hAnsi="Wingdings" w:hint="default"/>
+      </w:rPr>
+    </w:lvl>
+  </w:abstractNum>
+  <w:abstractNum w:abstractNumId="1" w15:restartNumberingAfterBreak="0">
+    <w:nsid w:val="1086081A"/>
+    <w:multiLevelType w:val="hybridMultilevel"/>
+    <w:tmpl w:val="1EA0377A"/>
+    <w:lvl w:ilvl="0" w:tplc="040C0001">
+      <w:start w:val="1"/>
+      <w:numFmt w:val="bullet"/>
+      <w:lvlText w:val=""/>
+      <w:lvlJc w:val="left"/>
+      <w:pPr>
+        <w:ind w:left="720" w:hanging="360"/>
+      </w:pPr>
+      <w:rPr>
+        <w:rFonts w:ascii="Symbol" w:hAnsi="Symbol" w:hint="default"/>
+      </w:rPr>
+    </w:lvl>
+    <w:lvl w:ilvl="1" w:tplc="040C0003" w:tentative="1">
+      <w:start w:val="1"/>
+      <w:numFmt w:val="bullet"/>
+      <w:lvlText w:val="o"/>
+      <w:lvlJc w:val="left"/>
+      <w:pPr>
+        <w:ind w:left="1440" w:hanging="360"/>
+      </w:pPr>
+      <w:rPr>
+        <w:rFonts w:ascii="Courier New" w:hAnsi="Courier New" w:cs="Courier New" w:hint="default"/>
+      </w:rPr>
+    </w:lvl>
+    <w:lvl w:ilvl="2" w:tplc="040C0005" w:tentative="1">
+      <w:start w:val="1"/>
+      <w:numFmt w:val="bullet"/>
+      <w:lvlText w:val=""/>
+      <w:lvlJc w:val="left"/>
+      <w:pPr>
+        <w:ind w:left="2160" w:hanging="360"/>
+      </w:pPr>
+      <w:rPr>
+        <w:rFonts w:ascii="Wingdings" w:hAnsi="Wingdings" w:hint="default"/>
+      </w:rPr>
+    </w:lvl>
+    <w:lvl w:ilvl="3" w:tplc="040C0001" w:tentative="1">
+      <w:start w:val="1"/>
+      <w:numFmt w:val="bullet"/>
+      <w:lvlText w:val=""/>
+      <w:lvlJc w:val="left"/>
+      <w:pPr>
+        <w:ind w:left="2880" w:hanging="360"/>
+      </w:pPr>
+      <w:rPr>
+        <w:rFonts w:ascii="Symbol" w:hAnsi="Symbol" w:hint="default"/>
+      </w:rPr>
+    </w:lvl>
+    <w:lvl w:ilvl="4" w:tplc="040C0003" w:tentative="1">
+      <w:start w:val="1"/>
+      <w:numFmt w:val="bullet"/>
+      <w:lvlText w:val="o"/>
+      <w:lvlJc w:val="left"/>
+      <w:pPr>
+        <w:ind w:left="3600" w:hanging="360"/>
+      </w:pPr>
+      <w:rPr>
+        <w:rFonts w:ascii="Courier New" w:hAnsi="Courier New" w:cs="Courier New" w:hint="default"/>
+      </w:rPr>
+    </w:lvl>
+    <w:lvl w:ilvl="5" w:tplc="040C0005" w:tentative="1">
+      <w:start w:val="1"/>
+      <w:numFmt w:val="bullet"/>
+      <w:lvlText w:val=""/>
+      <w:lvlJc w:val="left"/>
+      <w:pPr>
+        <w:ind w:left="4320" w:hanging="360"/>
+      </w:pPr>
+      <w:rPr>
+        <w:rFonts w:ascii="Wingdings" w:hAnsi="Wingdings" w:hint="default"/>
+      </w:rPr>
+    </w:lvl>
+    <w:lvl w:ilvl="6" w:tplc="040C0001" w:tentative="1">
+      <w:start w:val="1"/>
+      <w:numFmt w:val="bullet"/>
+      <w:lvlText w:val=""/>
+      <w:lvlJc w:val="left"/>
+      <w:pPr>
+        <w:ind w:left="5040" w:hanging="360"/>
+      </w:pPr>
+      <w:rPr>
+        <w:rFonts w:ascii="Symbol" w:hAnsi="Symbol" w:hint="default"/>
+      </w:rPr>
+    </w:lvl>
+    <w:lvl w:ilvl="7" w:tplc="040C0003" w:tentative="1">
+      <w:start w:val="1"/>
+      <w:numFmt w:val="bullet"/>
+      <w:lvlText w:val="o"/>
+      <w:lvlJc w:val="left"/>
+      <w:pPr>
+        <w:ind w:left="5760" w:hanging="360"/>
+      </w:pPr>
+      <w:rPr>
+        <w:rFonts w:ascii="Courier New" w:hAnsi="Courier New" w:cs="Courier New" w:hint="default"/>
+      </w:rPr>
+    </w:lvl>
+    <w:lvl w:ilvl="8" w:tplc="040C0005" w:tentative="1">
+      <w:start w:val="1"/>
+      <w:numFmt w:val="bullet"/>
+      <w:lvlText w:val=""/>
+      <w:lvlJc w:val="left"/>
+      <w:pPr>
+        <w:ind w:left="6480" w:hanging="360"/>
+      </w:pPr>
+      <w:rPr>
+        <w:rFonts w:ascii="Wingdings" w:hAnsi="Wingdings" w:hint="default"/>
+      </w:rPr>
+    </w:lvl>
+  </w:abstractNum>
+  <w:abstractNum w:abstractNumId="2" w15:restartNumberingAfterBreak="0">
     <w:nsid w:val="28173270"/>
     <w:multiLevelType w:val="hybridMultilevel"/>
     <w:tmpl w:val="A46C60EE"/>
@@ -279,7 +654,120 @@
       </w:rPr>
     </w:lvl>
   </w:abstractNum>
-  <w:abstractNum w:abstractNumId="1" w15:restartNumberingAfterBreak="0">
+  <w:abstractNum w:abstractNumId="3" w15:restartNumberingAfterBreak="0">
+    <w:nsid w:val="4DD539FB"/>
+    <w:multiLevelType w:val="hybridMultilevel"/>
+    <w:tmpl w:val="29561CA4"/>
+    <w:lvl w:ilvl="0" w:tplc="040C0001">
+      <w:start w:val="1"/>
+      <w:numFmt w:val="bullet"/>
+      <w:lvlText w:val=""/>
+      <w:lvlJc w:val="left"/>
+      <w:pPr>
+        <w:ind w:left="2135" w:hanging="360"/>
+      </w:pPr>
+      <w:rPr>
+        <w:rFonts w:ascii="Symbol" w:hAnsi="Symbol" w:hint="default"/>
+      </w:rPr>
+    </w:lvl>
+    <w:lvl w:ilvl="1" w:tplc="040C0003" w:tentative="1">
+      <w:start w:val="1"/>
+      <w:numFmt w:val="bullet"/>
+      <w:lvlText w:val="o"/>
+      <w:lvlJc w:val="left"/>
+      <w:pPr>
+        <w:ind w:left="2855" w:hanging="360"/>
+      </w:pPr>
+      <w:rPr>
+        <w:rFonts w:ascii="Courier New" w:hAnsi="Courier New" w:cs="Courier New" w:hint="default"/>
+      </w:rPr>
+    </w:lvl>
+    <w:lvl w:ilvl="2" w:tplc="040C0005" w:tentative="1">
+      <w:start w:val="1"/>
+      <w:numFmt w:val="bullet"/>
+      <w:lvlText w:val=""/>
+      <w:lvlJc w:val="left"/>
+      <w:pPr>
+        <w:ind w:left="3575" w:hanging="360"/>
+      </w:pPr>
+      <w:rPr>
+        <w:rFonts w:ascii="Wingdings" w:hAnsi="Wingdings" w:hint="default"/>
+      </w:rPr>
+    </w:lvl>
+    <w:lvl w:ilvl="3" w:tplc="040C0001" w:tentative="1">
+      <w:start w:val="1"/>
+      <w:numFmt w:val="bullet"/>
+      <w:lvlText w:val=""/>
+      <w:lvlJc w:val="left"/>
+      <w:pPr>
+        <w:ind w:left="4295" w:hanging="360"/>
+      </w:pPr>
+      <w:rPr>
+        <w:rFonts w:ascii="Symbol" w:hAnsi="Symbol" w:hint="default"/>
+      </w:rPr>
+    </w:lvl>
+    <w:lvl w:ilvl="4" w:tplc="040C0003" w:tentative="1">
+      <w:start w:val="1"/>
+      <w:numFmt w:val="bullet"/>
+      <w:lvlText w:val="o"/>
+      <w:lvlJc w:val="left"/>
+      <w:pPr>
+        <w:ind w:left="5015" w:hanging="360"/>
+      </w:pPr>
+      <w:rPr>
+        <w:rFonts w:ascii="Courier New" w:hAnsi="Courier New" w:cs="Courier New" w:hint="default"/>
+      </w:rPr>
+    </w:lvl>
+    <w:lvl w:ilvl="5" w:tplc="040C0005" w:tentative="1">
+      <w:start w:val="1"/>
+      <w:numFmt w:val="bullet"/>
+      <w:lvlText w:val=""/>
+      <w:lvlJc w:val="left"/>
+      <w:pPr>
+        <w:ind w:left="5735" w:hanging="360"/>
+      </w:pPr>
+      <w:rPr>
+        <w:rFonts w:ascii="Wingdings" w:hAnsi="Wingdings" w:hint="default"/>
+      </w:rPr>
+    </w:lvl>
+    <w:lvl w:ilvl="6" w:tplc="040C0001" w:tentative="1">
+      <w:start w:val="1"/>
+      <w:numFmt w:val="bullet"/>
+      <w:lvlText w:val=""/>
+      <w:lvlJc w:val="left"/>
+      <w:pPr>
+        <w:ind w:left="6455" w:hanging="360"/>
+      </w:pPr>
+      <w:rPr>
+        <w:rFonts w:ascii="Symbol" w:hAnsi="Symbol" w:hint="default"/>
+      </w:rPr>
+    </w:lvl>
+    <w:lvl w:ilvl="7" w:tplc="040C0003" w:tentative="1">
+      <w:start w:val="1"/>
+      <w:numFmt w:val="bullet"/>
+      <w:lvlText w:val="o"/>
+      <w:lvlJc w:val="left"/>
+      <w:pPr>
+        <w:ind w:left="7175" w:hanging="360"/>
+      </w:pPr>
+      <w:rPr>
+        <w:rFonts w:ascii="Courier New" w:hAnsi="Courier New" w:cs="Courier New" w:hint="default"/>
+      </w:rPr>
+    </w:lvl>
+    <w:lvl w:ilvl="8" w:tplc="040C0005" w:tentative="1">
+      <w:start w:val="1"/>
+      <w:numFmt w:val="bullet"/>
+      <w:lvlText w:val=""/>
+      <w:lvlJc w:val="left"/>
+      <w:pPr>
+        <w:ind w:left="7895" w:hanging="360"/>
+      </w:pPr>
+      <w:rPr>
+        <w:rFonts w:ascii="Wingdings" w:hAnsi="Wingdings" w:hint="default"/>
+      </w:rPr>
+    </w:lvl>
+  </w:abstractNum>
+  <w:abstractNum w:abstractNumId="4" w15:restartNumberingAfterBreak="0">
     <w:nsid w:val="6EB86119"/>
     <w:multiLevelType w:val="hybridMultilevel"/>
     <w:tmpl w:val="A3CEB188"/>
@@ -366,22 +854,22 @@
     </w:lvl>
   </w:abstractNum>
   <w:num w:numId="1" w16cid:durableId="557593332">
-    <w:abstractNumId w:val="1"/>
+    <w:abstractNumId w:val="4"/>
   </w:num>
   <w:num w:numId="2" w16cid:durableId="1882160243">
+    <w:abstractNumId w:val="2"/>
+  </w:num>
+  <w:num w:numId="3" w16cid:durableId="1077095090">
+    <w:abstractNumId w:val="2"/>
+  </w:num>
+  <w:num w:numId="4" w16cid:durableId="1120146411">
+    <w:abstractNumId w:val="3"/>
+  </w:num>
+  <w:num w:numId="5" w16cid:durableId="1186559807">
     <w:abstractNumId w:val="0"/>
   </w:num>
-  <w:num w:numId="3" w16cid:durableId="1077095090">
-    <w:abstractNumId w:val="0"/>
-    <w:lvlOverride w:ilvl="0"/>
-    <w:lvlOverride w:ilvl="1"/>
-    <w:lvlOverride w:ilvl="2"/>
-    <w:lvlOverride w:ilvl="3"/>
-    <w:lvlOverride w:ilvl="4"/>
-    <w:lvlOverride w:ilvl="5"/>
-    <w:lvlOverride w:ilvl="6"/>
-    <w:lvlOverride w:ilvl="7"/>
-    <w:lvlOverride w:ilvl="8"/>
+  <w:num w:numId="6" w16cid:durableId="1822767871">
+    <w:abstractNumId w:val="1"/>
   </w:num>
 </w:numbering>
 </file>
@@ -806,6 +1294,28 @@
       <w:szCs w:val="32"/>
     </w:rPr>
   </w:style>
+  <w:style w:type="paragraph" w:styleId="Titre2">
+    <w:name w:val="heading 2"/>
+    <w:basedOn w:val="Normal"/>
+    <w:next w:val="Normal"/>
+    <w:link w:val="Titre2Car"/>
+    <w:uiPriority w:val="9"/>
+    <w:unhideWhenUsed/>
+    <w:qFormat/>
+    <w:rsid w:val="001A49F7"/>
+    <w:pPr>
+      <w:keepNext/>
+      <w:keepLines/>
+      <w:spacing w:before="40" w:after="0"/>
+      <w:outlineLvl w:val="1"/>
+    </w:pPr>
+    <w:rPr>
+      <w:rFonts w:asciiTheme="majorHAnsi" w:eastAsiaTheme="majorEastAsia" w:hAnsiTheme="majorHAnsi" w:cstheme="majorBidi"/>
+      <w:color w:val="2F5496" w:themeColor="accent1" w:themeShade="BF"/>
+      <w:sz w:val="26"/>
+      <w:szCs w:val="26"/>
+    </w:rPr>
+  </w:style>
   <w:style w:type="character" w:default="1" w:styleId="Policepardfaut">
     <w:name w:val="Default Paragraph Font"/>
     <w:uiPriority w:val="1"/>
@@ -921,6 +1431,19 @@
       <w:ind w:left="720"/>
       <w:contextualSpacing/>
     </w:pPr>
+  </w:style>
+  <w:style w:type="character" w:customStyle="1" w:styleId="Titre2Car">
+    <w:name w:val="Titre 2 Car"/>
+    <w:basedOn w:val="Policepardfaut"/>
+    <w:link w:val="Titre2"/>
+    <w:uiPriority w:val="9"/>
+    <w:rsid w:val="001A49F7"/>
+    <w:rPr>
+      <w:rFonts w:asciiTheme="majorHAnsi" w:eastAsiaTheme="majorEastAsia" w:hAnsiTheme="majorHAnsi" w:cstheme="majorBidi"/>
+      <w:color w:val="2F5496" w:themeColor="accent1" w:themeShade="BF"/>
+      <w:sz w:val="26"/>
+      <w:szCs w:val="26"/>
+    </w:rPr>
   </w:style>
 </w:styles>
 </file>

</xml_diff>